<commit_message>
docs: Modificar requisitos estudiante 3
</commit_message>
<xml_diff>
--- a/reports/Statement/Student #3/D04/03 - Requirements - Student #3.docx
+++ b/reports/Statement/Student #3/D04/03 - Requirements - Student #3.docx
@@ -4418,7 +4418,19 @@
             <w:rPr>
               <w:lang w:val="en-US"/>
             </w:rPr>
-            <w:t xml:space="preserve">    </w:t>
+            <w:t xml:space="preserve">  </w:t>
+          </w:r>
+          <w:r>
+            <w:rPr>
+              <w:lang w:val="en-US"/>
+            </w:rPr>
+            <w:t>X</w:t>
+          </w:r>
+          <w:r>
+            <w:rPr>
+              <w:lang w:val="en-US"/>
+            </w:rPr>
+            <w:t xml:space="preserve">  </w:t>
           </w:r>
         </w:sdtContent>
       </w:sdt>
@@ -7698,10 +7710,10 @@
     <w:rsid w:val="00BE6430"/>
     <w:rsid w:val="00C42E76"/>
     <w:rsid w:val="00C63AB0"/>
+    <w:rsid w:val="00D06B15"/>
     <w:rsid w:val="00D4788A"/>
     <w:rsid w:val="00D72CB9"/>
     <w:rsid w:val="00DB19FC"/>
-    <w:rsid w:val="00DE53FB"/>
     <w:rsid w:val="00E25325"/>
     <w:rsid w:val="00E263A3"/>
     <w:rsid w:val="00E56863"/>

</xml_diff>